<commit_message>
them giao dien thong ke
</commit_message>
<xml_diff>
--- a/BaoCaoCNPM.docx
+++ b/BaoCaoCNPM.docx
@@ -37378,49 +37378,14 @@
           <w:szCs w:val="26"/>
         </w:rPr>
       </w:pPr>
+      <w:bookmarkStart w:id="27" w:name="_GoBack"/>
+      <w:bookmarkEnd w:id="27"/>
       <w:r>
         <w:rPr>
           <w:sz w:val="26"/>
           <w:szCs w:val="26"/>
         </w:rPr>
         <w:lastRenderedPageBreak/>
-        <w:t xml:space="preserve">Kiến Trúc </w:t>
-      </w:r>
-      <w:r>
-        <w:rPr>
-          <w:sz w:val="26"/>
-          <w:szCs w:val="26"/>
-        </w:rPr>
-        <w:t>Client-</w:t>
-      </w:r>
-      <w:r>
-        <w:rPr>
-          <w:sz w:val="26"/>
-          <w:szCs w:val="26"/>
-        </w:rPr>
-        <w:t>Server</w:t>
-      </w:r>
-      <w:r>
-        <w:rPr>
-          <w:b/>
-          <w:sz w:val="26"/>
-          <w:szCs w:val="26"/>
-        </w:rPr>
-        <w:t>: Socket</w:t>
-      </w:r>
-    </w:p>
-    <w:p>
-      <w:pPr>
-        <w:rPr>
-          <w:sz w:val="26"/>
-          <w:szCs w:val="26"/>
-        </w:rPr>
-      </w:pPr>
-      <w:r>
-        <w:rPr>
-          <w:sz w:val="26"/>
-          <w:szCs w:val="26"/>
-        </w:rPr>
         <w:t xml:space="preserve">Thư viện bổ sung: </w:t>
       </w:r>
     </w:p>
@@ -37884,7 +37849,6 @@
           <w:szCs w:val="26"/>
           <w:lang w:eastAsia="vi-VN" w:bidi="ar-SA"/>
         </w:rPr>
-        <w:lastRenderedPageBreak/>
         <w:t>+</w:t>
       </w:r>
       <w:r>
@@ -37929,6 +37893,7 @@
           <w:szCs w:val="26"/>
           <w:lang w:eastAsia="vi-VN" w:bidi="ar-SA"/>
         </w:rPr>
+        <w:lastRenderedPageBreak/>
         <w:t>Kết nối đến cơ sở dữ liệu.</w:t>
       </w:r>
     </w:p>
@@ -38031,40 +37996,40 @@
           <w:rFonts w:eastAsia="Times New Roman"/>
         </w:rPr>
       </w:pPr>
-      <w:bookmarkStart w:id="27" w:name="_Toc179534315"/>
+      <w:bookmarkStart w:id="28" w:name="_Toc179534315"/>
       <w:r>
         <w:rPr>
           <w:rFonts w:eastAsia="Times New Roman"/>
         </w:rPr>
         <w:t>C. THIẾT KẾ CHI TIẾT</w:t>
-      </w:r>
-      <w:bookmarkEnd w:id="27"/>
-    </w:p>
-    <w:p>
-      <w:pPr>
-        <w:pStyle w:val="Heading2"/>
-        <w:rPr>
-          <w:rFonts w:eastAsia="Times New Roman"/>
-        </w:rPr>
-      </w:pPr>
-      <w:bookmarkStart w:id="28" w:name="_Toc179534316"/>
-      <w:r>
-        <w:rPr>
-          <w:rFonts w:eastAsia="Times New Roman"/>
-        </w:rPr>
-        <w:t>I. CƠ SỞ DỮ LIỆU</w:t>
       </w:r>
       <w:bookmarkEnd w:id="28"/>
     </w:p>
     <w:p>
       <w:pPr>
+        <w:pStyle w:val="Heading2"/>
+        <w:rPr>
+          <w:rFonts w:eastAsia="Times New Roman"/>
+        </w:rPr>
+      </w:pPr>
+      <w:bookmarkStart w:id="29" w:name="_Toc179534316"/>
+      <w:r>
+        <w:rPr>
+          <w:rFonts w:eastAsia="Times New Roman"/>
+        </w:rPr>
+        <w:t>I. CƠ SỞ DỮ LIỆU</w:t>
+      </w:r>
+      <w:bookmarkEnd w:id="29"/>
+    </w:p>
+    <w:p>
+      <w:pPr>
         <w:pStyle w:val="Heading3"/>
         <w:rPr>
           <w:rFonts w:eastAsia="Times New Roman"/>
           <w:b w:val="0"/>
         </w:rPr>
       </w:pPr>
-      <w:bookmarkStart w:id="29" w:name="_Toc179534317"/>
+      <w:bookmarkStart w:id="30" w:name="_Toc179534317"/>
       <w:r>
         <w:rPr>
           <w:rFonts w:eastAsia="Times New Roman"/>
@@ -38077,7 +38042,7 @@
         </w:rPr>
         <w:t xml:space="preserve"> ERD</w:t>
       </w:r>
-      <w:bookmarkEnd w:id="29"/>
+      <w:bookmarkEnd w:id="30"/>
     </w:p>
     <w:p>
       <w:r>
@@ -38142,7 +38107,7 @@
           <w:rFonts w:eastAsia="Times New Roman"/>
         </w:rPr>
       </w:pPr>
-      <w:bookmarkStart w:id="30" w:name="_Toc179534318"/>
+      <w:bookmarkStart w:id="31" w:name="_Toc179534318"/>
       <w:r>
         <w:rPr>
           <w:rFonts w:eastAsia="Times New Roman"/>
@@ -38162,7 +38127,7 @@
         </w:rPr>
         <w:t xml:space="preserve"> Vật lý</w:t>
       </w:r>
-      <w:bookmarkEnd w:id="30"/>
+      <w:bookmarkEnd w:id="31"/>
     </w:p>
     <w:p>
       <w:r>
@@ -38224,11 +38189,11 @@
       <w:pPr>
         <w:pStyle w:val="Heading3"/>
       </w:pPr>
-      <w:bookmarkStart w:id="31" w:name="_Toc179534319"/>
+      <w:bookmarkStart w:id="32" w:name="_Toc179534319"/>
       <w:r>
         <w:t>3. Thiết kế cơ sở dữ liệu</w:t>
       </w:r>
-      <w:bookmarkEnd w:id="31"/>
+      <w:bookmarkEnd w:id="32"/>
     </w:p>
     <w:p>
       <w:pPr>
@@ -40521,16 +40486,7 @@
                 <w:szCs w:val="26"/>
                 <w:lang w:val="vi-VN"/>
               </w:rPr>
-              <w:t xml:space="preserve">Trạng thái </w:t>
-            </w:r>
-            <w:r>
-              <w:rPr>
-                <w:rFonts w:ascii="Times New Roman" w:hAnsi="Times New Roman" w:cs="Times New Roman"/>
-                <w:sz w:val="26"/>
-                <w:szCs w:val="26"/>
-                <w:lang w:val="vi-VN"/>
-              </w:rPr>
-              <w:t>của sản phẩm</w:t>
+              <w:t>Trạng thái của sản phẩm</w:t>
             </w:r>
           </w:p>
         </w:tc>
@@ -41458,16 +41414,7 @@
                 <w:szCs w:val="26"/>
                 <w:lang w:val="vi-VN"/>
               </w:rPr>
-              <w:t xml:space="preserve">Trạng thái của </w:t>
-            </w:r>
-            <w:r>
-              <w:rPr>
-                <w:rFonts w:ascii="Times New Roman" w:hAnsi="Times New Roman" w:cs="Times New Roman"/>
-                <w:sz w:val="26"/>
-                <w:szCs w:val="26"/>
-                <w:lang w:val="vi-VN"/>
-              </w:rPr>
-              <w:t>tác giả</w:t>
+              <w:t>Trạng thái của tác giả</w:t>
             </w:r>
           </w:p>
         </w:tc>
@@ -41996,16 +41943,7 @@
                 <w:szCs w:val="26"/>
                 <w:lang w:val="vi-VN"/>
               </w:rPr>
-              <w:t xml:space="preserve">Trạng thái của </w:t>
-            </w:r>
-            <w:r>
-              <w:rPr>
-                <w:rFonts w:ascii="Times New Roman" w:hAnsi="Times New Roman" w:cs="Times New Roman"/>
-                <w:sz w:val="26"/>
-                <w:szCs w:val="26"/>
-                <w:lang w:val="vi-VN"/>
-              </w:rPr>
-              <w:t>thể loại</w:t>
+              <w:t>Trạng thái của thể loại</w:t>
             </w:r>
           </w:p>
         </w:tc>
@@ -42970,16 +42908,7 @@
                 <w:szCs w:val="26"/>
                 <w:lang w:val="vi-VN"/>
               </w:rPr>
-              <w:t xml:space="preserve">Trạng thái của </w:t>
-            </w:r>
-            <w:r>
-              <w:rPr>
-                <w:rFonts w:ascii="Times New Roman" w:hAnsi="Times New Roman" w:cs="Times New Roman"/>
-                <w:sz w:val="26"/>
-                <w:szCs w:val="26"/>
-                <w:lang w:val="vi-VN"/>
-              </w:rPr>
-              <w:t>khuyến mãi</w:t>
+              <w:t>Trạng thái của khuyến mãi</w:t>
             </w:r>
           </w:p>
         </w:tc>
@@ -44986,16 +44915,7 @@
                 <w:szCs w:val="26"/>
                 <w:lang w:val="vi-VN"/>
               </w:rPr>
-              <w:t xml:space="preserve">Trạng thái của </w:t>
-            </w:r>
-            <w:r>
-              <w:rPr>
-                <w:rFonts w:ascii="Times New Roman" w:hAnsi="Times New Roman" w:cs="Times New Roman"/>
-                <w:sz w:val="26"/>
-                <w:szCs w:val="26"/>
-                <w:lang w:val="vi-VN"/>
-              </w:rPr>
-              <w:t>nhân viên</w:t>
+              <w:t>Trạng thái của nhân viên</w:t>
             </w:r>
           </w:p>
         </w:tc>
@@ -48538,8 +48458,6 @@
             </w:r>
           </w:p>
         </w:tc>
-        <w:bookmarkStart w:id="32" w:name="_GoBack"/>
-        <w:bookmarkEnd w:id="32"/>
       </w:tr>
     </w:tbl>
     <w:p>
@@ -50616,7 +50534,7 @@
           <w:rPr>
             <w:noProof/>
           </w:rPr>
-          <w:t>24</w:t>
+          <w:t>22</w:t>
         </w:r>
         <w:r>
           <w:rPr>
@@ -55293,7 +55211,7 @@
 </file>
 
 <file path=customXml/itemProps1.xml><?xml version="1.0" encoding="utf-8"?>
-<ds:datastoreItem xmlns:ds="http://schemas.openxmlformats.org/officeDocument/2006/customXml" ds:itemID="{8412A2BF-1EB4-4425-AB9F-DFD3B6A539BD}">
+<ds:datastoreItem xmlns:ds="http://schemas.openxmlformats.org/officeDocument/2006/customXml" ds:itemID="{B91D95C9-4C09-4A59-916A-DF2111FE9B44}">
   <ds:schemaRefs>
     <ds:schemaRef ds:uri="http://schemas.openxmlformats.org/officeDocument/2006/bibliography"/>
   </ds:schemaRefs>

</xml_diff>